<commit_message>
Completed Ticket #1: Add icons to sidebar
</commit_message>
<xml_diff>
--- a/Misc/Sprint_4-12-2023_Tickets.docx
+++ b/Misc/Sprint_4-12-2023_Tickets.docx
@@ -21,12 +21,10 @@
           <w:sz w:val="28"/>
           <w:szCs w:val="28"/>
         </w:rPr>
-        <w:t xml:space="preserve">Tickets to be completed during the sprint of 4-12-2023 to 4-19-2023. </w:t>
-      </w:r>
-    </w:p>
-    <w:p>
-      <w:pPr>
-        <w:jc w:val="center"/>
+        <w:t xml:space="preserve">Tickets to be completed during the </w:t>
+      </w:r>
+      <w:proofErr w:type="spellStart"/>
+      <w:r>
         <w:rPr>
           <w:rFonts w:ascii="Times New Roman" w:hAnsi="Times New Roman" w:cs="Times New Roman"/>
           <w:b/>
@@ -34,7 +32,9 @@
           <w:sz w:val="28"/>
           <w:szCs w:val="28"/>
         </w:rPr>
-      </w:pPr>
+        <w:t>sprint</w:t>
+      </w:r>
+      <w:proofErr w:type="spellEnd"/>
       <w:r>
         <w:rPr>
           <w:rFonts w:ascii="Times New Roman" w:hAnsi="Times New Roman" w:cs="Times New Roman"/>
@@ -43,11 +43,12 @@
           <w:sz w:val="28"/>
           <w:szCs w:val="28"/>
         </w:rPr>
-        <w:t>(i.e., One week)</w:t>
-      </w:r>
-    </w:p>
-    <w:p>
-      <w:pPr>
+        <w:t xml:space="preserve"> of 4-12-2023 to 4-19-2023. </w:t>
+      </w:r>
+    </w:p>
+    <w:p>
+      <w:pPr>
+        <w:jc w:val="center"/>
         <w:rPr>
           <w:rFonts w:ascii="Times New Roman" w:hAnsi="Times New Roman" w:cs="Times New Roman"/>
           <w:b/>
@@ -56,6 +57,59 @@
           <w:szCs w:val="28"/>
         </w:rPr>
       </w:pPr>
+      <w:r>
+        <w:rPr>
+          <w:rFonts w:ascii="Times New Roman" w:hAnsi="Times New Roman" w:cs="Times New Roman"/>
+          <w:b/>
+          <w:bCs/>
+          <w:sz w:val="28"/>
+          <w:szCs w:val="28"/>
+        </w:rPr>
+        <w:t>(i.e., One week)</w:t>
+      </w:r>
+    </w:p>
+    <w:p>
+      <w:pPr>
+        <w:rPr>
+          <w:rFonts w:ascii="Times New Roman" w:hAnsi="Times New Roman" w:cs="Times New Roman"/>
+          <w:b/>
+          <w:bCs/>
+          <w:sz w:val="28"/>
+          <w:szCs w:val="28"/>
+        </w:rPr>
+      </w:pPr>
+      <w:r>
+        <w:rPr>
+          <w:rFonts w:ascii="Times New Roman" w:hAnsi="Times New Roman" w:cs="Times New Roman"/>
+          <w:b/>
+          <w:bCs/>
+          <w:sz w:val="28"/>
+          <w:szCs w:val="28"/>
+          <w:highlight w:val="yellow"/>
+        </w:rPr>
+        <w:t>In Progress</w:t>
+      </w:r>
+      <w:r>
+        <w:rPr>
+          <w:rFonts w:ascii="Times New Roman" w:hAnsi="Times New Roman" w:cs="Times New Roman"/>
+          <w:b/>
+          <w:bCs/>
+          <w:sz w:val="28"/>
+          <w:szCs w:val="28"/>
+        </w:rPr>
+        <w:t xml:space="preserve">, </w:t>
+      </w:r>
+      <w:r>
+        <w:rPr>
+          <w:rFonts w:ascii="Times New Roman" w:hAnsi="Times New Roman" w:cs="Times New Roman"/>
+          <w:b/>
+          <w:bCs/>
+          <w:sz w:val="28"/>
+          <w:szCs w:val="28"/>
+          <w:highlight w:val="cyan"/>
+        </w:rPr>
+        <w:t>Completed</w:t>
+      </w:r>
     </w:p>
     <w:p>
       <w:pPr>
@@ -100,12 +154,14 @@
         <w:rPr>
           <w:rFonts w:ascii="Times New Roman" w:hAnsi="Times New Roman" w:cs="Times New Roman"/>
           <w:color w:val="00B050"/>
+          <w:highlight w:val="cyan"/>
         </w:rPr>
       </w:pPr>
       <w:r>
         <w:rPr>
           <w:rFonts w:ascii="Times New Roman" w:hAnsi="Times New Roman" w:cs="Times New Roman"/>
           <w:color w:val="00B050"/>
+          <w:highlight w:val="cyan"/>
         </w:rPr>
         <w:t xml:space="preserve">Add icons to each link on the </w:t>
       </w:r>
@@ -113,6 +169,7 @@
         <w:rPr>
           <w:rFonts w:ascii="Times New Roman" w:hAnsi="Times New Roman" w:cs="Times New Roman"/>
           <w:color w:val="00B050"/>
+          <w:highlight w:val="cyan"/>
         </w:rPr>
         <w:t>sidebar.</w:t>
       </w:r>
@@ -156,7 +213,21 @@
           <w:rFonts w:ascii="Times New Roman" w:hAnsi="Times New Roman" w:cs="Times New Roman"/>
           <w:color w:val="00B050"/>
         </w:rPr>
-        <w:t>Fix the styling on the inbox page (make it look like outlook).</w:t>
+        <w:t>Fix the styli</w:t>
+      </w:r>
+      <w:r>
+        <w:rPr>
+          <w:rFonts w:ascii="Times New Roman" w:hAnsi="Times New Roman" w:cs="Times New Roman"/>
+          <w:color w:val="00B050"/>
+        </w:rPr>
+        <w:softHyphen/>
+      </w:r>
+      <w:r>
+        <w:rPr>
+          <w:rFonts w:ascii="Times New Roman" w:hAnsi="Times New Roman" w:cs="Times New Roman"/>
+          <w:color w:val="00B050"/>
+        </w:rPr>
+        <w:t>ng on the inbox page (make it look like outlook).</w:t>
       </w:r>
     </w:p>
     <w:p>
@@ -170,12 +241,14 @@
         <w:rPr>
           <w:rFonts w:ascii="Times New Roman" w:hAnsi="Times New Roman" w:cs="Times New Roman"/>
           <w:color w:val="00B050"/>
+          <w:highlight w:val="yellow"/>
         </w:rPr>
       </w:pPr>
       <w:r>
         <w:rPr>
           <w:rFonts w:ascii="Times New Roman" w:hAnsi="Times New Roman" w:cs="Times New Roman"/>
           <w:color w:val="00B050"/>
+          <w:highlight w:val="yellow"/>
         </w:rPr>
         <w:t>Fix the dashboard form for creating loan listings (it looks awful).</w:t>
       </w:r>
@@ -212,12 +285,14 @@
         <w:rPr>
           <w:rFonts w:ascii="Times New Roman" w:hAnsi="Times New Roman" w:cs="Times New Roman"/>
           <w:color w:val="BF8F00" w:themeColor="accent4" w:themeShade="BF"/>
+          <w:highlight w:val="yellow"/>
         </w:rPr>
       </w:pPr>
       <w:r>
         <w:rPr>
           <w:rFonts w:ascii="Times New Roman" w:hAnsi="Times New Roman" w:cs="Times New Roman"/>
           <w:color w:val="BF8F00" w:themeColor="accent4" w:themeShade="BF"/>
+          <w:highlight w:val="yellow"/>
         </w:rPr>
         <w:t>Debug the inbox page.</w:t>
       </w:r>
@@ -260,13 +335,13 @@
         <w:spacing w:line="480" w:lineRule="auto"/>
         <w:rPr>
           <w:rFonts w:ascii="Times New Roman" w:hAnsi="Times New Roman" w:cs="Times New Roman"/>
-          <w:color w:val="BF8F00" w:themeColor="accent4" w:themeShade="BF"/>
-        </w:rPr>
-      </w:pPr>
-      <w:r>
-        <w:rPr>
-          <w:rFonts w:ascii="Times New Roman" w:hAnsi="Times New Roman" w:cs="Times New Roman"/>
-          <w:color w:val="BF8F00" w:themeColor="accent4" w:themeShade="BF"/>
+          <w:color w:val="FF0000"/>
+        </w:rPr>
+      </w:pPr>
+      <w:r>
+        <w:rPr>
+          <w:rFonts w:ascii="Times New Roman" w:hAnsi="Times New Roman" w:cs="Times New Roman"/>
+          <w:color w:val="FF0000"/>
         </w:rPr>
         <w:t>Implement the dashboard table for displaying loan listings, much like inbox.</w:t>
       </w:r>

</xml_diff>

<commit_message>
Amortization table nearly complete.
</commit_message>
<xml_diff>
--- a/Misc/Sprint_4-12-2023_Tickets.docx
+++ b/Misc/Sprint_4-12-2023_Tickets.docx
@@ -1,6 +1,6 @@
 
 <file path=word/document.xml><?xml version="1.0" encoding="utf-8"?>
-<w:document xmlns:wpc="http://schemas.microsoft.com/office/word/2010/wordprocessingCanvas" xmlns:cx="http://schemas.microsoft.com/office/drawing/2014/chartex" xmlns:cx1="http://schemas.microsoft.com/office/drawing/2015/9/8/chartex" xmlns:cx2="http://schemas.microsoft.com/office/drawing/2015/10/21/chartex" xmlns:cx3="http://schemas.microsoft.com/office/drawing/2016/5/9/chartex" xmlns:cx4="http://schemas.microsoft.com/office/drawing/2016/5/10/chartex" xmlns:cx5="http://schemas.microsoft.com/office/drawing/2016/5/11/chartex" xmlns:cx6="http://schemas.microsoft.com/office/drawing/2016/5/12/chartex" xmlns:cx7="http://schemas.microsoft.com/office/drawing/2016/5/13/chartex" xmlns:cx8="http://schemas.microsoft.com/office/drawing/2016/5/14/chartex" xmlns:mc="http://schemas.openxmlformats.org/markup-compatibility/2006" xmlns:aink="http://schemas.microsoft.com/office/drawing/2016/ink" xmlns:am3d="http://schemas.microsoft.com/office/drawing/2017/model3d" xmlns:o="urn:schemas-microsoft-com:office:office" xmlns:oel="http://schemas.microsoft.com/office/2019/extlst" xmlns:r="http://schemas.openxmlformats.org/officeDocument/2006/relationships" xmlns:m="http://schemas.openxmlformats.org/officeDocument/2006/math" xmlns:v="urn:schemas-microsoft-com:vml" xmlns:wp14="http://schemas.microsoft.com/office/word/2010/wordprocessingDrawing" xmlns:wp="http://schemas.openxmlformats.org/drawingml/2006/wordprocessingDrawing" xmlns:w10="urn:schemas-microsoft-com:office:word" xmlns:w="http://schemas.openxmlformats.org/wordprocessingml/2006/main" xmlns:w14="http://schemas.microsoft.com/office/word/2010/wordml" xmlns:w15="http://schemas.microsoft.com/office/word/2012/wordml" xmlns:w16cex="http://schemas.microsoft.com/office/word/2018/wordml/cex" xmlns:w16cid="http://schemas.microsoft.com/office/word/2016/wordml/cid" xmlns:w16="http://schemas.microsoft.com/office/word/2018/wordml" xmlns:w16du="http://schemas.microsoft.com/office/word/2023/wordml/word16du" xmlns:w16sdtdh="http://schemas.microsoft.com/office/word/2020/wordml/sdtdatahash" xmlns:w16se="http://schemas.microsoft.com/office/word/2015/wordml/symex" xmlns:wpg="http://schemas.microsoft.com/office/word/2010/wordprocessingGroup" xmlns:wpi="http://schemas.microsoft.com/office/word/2010/wordprocessingInk" xmlns:wne="http://schemas.microsoft.com/office/word/2006/wordml" xmlns:wps="http://schemas.microsoft.com/office/word/2010/wordprocessingShape" mc:Ignorable="w14 w15 w16se w16cid w16 w16cex w16sdtdh wp14">
+<w:document xmlns:wpc="http://schemas.microsoft.com/office/word/2010/wordprocessingCanvas" xmlns:cx="http://schemas.microsoft.com/office/drawing/2014/chartex" xmlns:cx1="http://schemas.microsoft.com/office/drawing/2015/9/8/chartex" xmlns:cx2="http://schemas.microsoft.com/office/drawing/2015/10/21/chartex" xmlns:cx3="http://schemas.microsoft.com/office/drawing/2016/5/9/chartex" xmlns:cx4="http://schemas.microsoft.com/office/drawing/2016/5/10/chartex" xmlns:cx5="http://schemas.microsoft.com/office/drawing/2016/5/11/chartex" xmlns:cx6="http://schemas.microsoft.com/office/drawing/2016/5/12/chartex" xmlns:cx7="http://schemas.microsoft.com/office/drawing/2016/5/13/chartex" xmlns:cx8="http://schemas.microsoft.com/office/drawing/2016/5/14/chartex" xmlns:mc="http://schemas.openxmlformats.org/markup-compatibility/2006" xmlns:aink="http://schemas.microsoft.com/office/drawing/2016/ink" xmlns:am3d="http://schemas.microsoft.com/office/drawing/2017/model3d" xmlns:o="urn:schemas-microsoft-com:office:office" xmlns:oel="http://schemas.microsoft.com/office/2019/extlst" xmlns:r="http://schemas.openxmlformats.org/officeDocument/2006/relationships" xmlns:m="http://schemas.openxmlformats.org/officeDocument/2006/math" xmlns:v="urn:schemas-microsoft-com:vml" xmlns:wp14="http://schemas.microsoft.com/office/word/2010/wordprocessingDrawing" xmlns:wp="http://schemas.openxmlformats.org/drawingml/2006/wordprocessingDrawing" xmlns:w10="urn:schemas-microsoft-com:office:word" xmlns:w="http://schemas.openxmlformats.org/wordprocessingml/2006/main" xmlns:w14="http://schemas.microsoft.com/office/word/2010/wordml" xmlns:w15="http://schemas.microsoft.com/office/word/2012/wordml" xmlns:w16cex="http://schemas.microsoft.com/office/word/2018/wordml/cex" xmlns:w16cid="http://schemas.microsoft.com/office/word/2016/wordml/cid" xmlns:w16="http://schemas.microsoft.com/office/word/2018/wordml" xmlns:w16sdtdh="http://schemas.microsoft.com/office/word/2020/wordml/sdtdatahash" xmlns:w16se="http://schemas.microsoft.com/office/word/2015/wordml/symex" xmlns:wpg="http://schemas.microsoft.com/office/word/2010/wordprocessingGroup" xmlns:wpi="http://schemas.microsoft.com/office/word/2010/wordprocessingInk" xmlns:wne="http://schemas.microsoft.com/office/word/2006/wordml" xmlns:wps="http://schemas.microsoft.com/office/word/2010/wordprocessingShape" mc:Ignorable="w14 w15 w16se w16cid w16 w16cex w16sdtdh wp14">
   <w:body>
     <w:p>
       <w:pPr>
@@ -357,12 +357,14 @@
         <w:rPr>
           <w:rFonts w:ascii="Times New Roman" w:hAnsi="Times New Roman" w:cs="Times New Roman"/>
           <w:color w:val="FF0000"/>
+          <w:highlight w:val="yellow"/>
         </w:rPr>
       </w:pPr>
       <w:r>
         <w:rPr>
           <w:rFonts w:ascii="Times New Roman" w:hAnsi="Times New Roman" w:cs="Times New Roman"/>
           <w:color w:val="FF0000"/>
+          <w:highlight w:val="yellow"/>
         </w:rPr>
         <w:t xml:space="preserve">Implement the amortization </w:t>
       </w:r>
@@ -370,6 +372,7 @@
         <w:rPr>
           <w:rFonts w:ascii="Times New Roman" w:hAnsi="Times New Roman" w:cs="Times New Roman"/>
           <w:color w:val="FF0000"/>
+          <w:highlight w:val="yellow"/>
         </w:rPr>
         <w:t>for the loan and add a link to the dashboard table that displays the amortization for that loan listing.</w:t>
       </w:r>
@@ -424,7 +427,7 @@
 </file>
 
 <file path=word/numbering.xml><?xml version="1.0" encoding="utf-8"?>
-<w:numbering xmlns:wpc="http://schemas.microsoft.com/office/word/2010/wordprocessingCanvas" xmlns:cx="http://schemas.microsoft.com/office/drawing/2014/chartex" xmlns:cx1="http://schemas.microsoft.com/office/drawing/2015/9/8/chartex" xmlns:cx2="http://schemas.microsoft.com/office/drawing/2015/10/21/chartex" xmlns:cx3="http://schemas.microsoft.com/office/drawing/2016/5/9/chartex" xmlns:cx4="http://schemas.microsoft.com/office/drawing/2016/5/10/chartex" xmlns:cx5="http://schemas.microsoft.com/office/drawing/2016/5/11/chartex" xmlns:cx6="http://schemas.microsoft.com/office/drawing/2016/5/12/chartex" xmlns:cx7="http://schemas.microsoft.com/office/drawing/2016/5/13/chartex" xmlns:cx8="http://schemas.microsoft.com/office/drawing/2016/5/14/chartex" xmlns:mc="http://schemas.openxmlformats.org/markup-compatibility/2006" xmlns:aink="http://schemas.microsoft.com/office/drawing/2016/ink" xmlns:am3d="http://schemas.microsoft.com/office/drawing/2017/model3d" xmlns:o="urn:schemas-microsoft-com:office:office" xmlns:oel="http://schemas.microsoft.com/office/2019/extlst" xmlns:r="http://schemas.openxmlformats.org/officeDocument/2006/relationships" xmlns:m="http://schemas.openxmlformats.org/officeDocument/2006/math" xmlns:v="urn:schemas-microsoft-com:vml" xmlns:wp14="http://schemas.microsoft.com/office/word/2010/wordprocessingDrawing" xmlns:wp="http://schemas.openxmlformats.org/drawingml/2006/wordprocessingDrawing" xmlns:w10="urn:schemas-microsoft-com:office:word" xmlns:w="http://schemas.openxmlformats.org/wordprocessingml/2006/main" xmlns:w14="http://schemas.microsoft.com/office/word/2010/wordml" xmlns:w15="http://schemas.microsoft.com/office/word/2012/wordml" xmlns:w16cex="http://schemas.microsoft.com/office/word/2018/wordml/cex" xmlns:w16cid="http://schemas.microsoft.com/office/word/2016/wordml/cid" xmlns:w16="http://schemas.microsoft.com/office/word/2018/wordml" xmlns:w16du="http://schemas.microsoft.com/office/word/2023/wordml/word16du" xmlns:w16sdtdh="http://schemas.microsoft.com/office/word/2020/wordml/sdtdatahash" xmlns:w16se="http://schemas.microsoft.com/office/word/2015/wordml/symex" xmlns:wpg="http://schemas.microsoft.com/office/word/2010/wordprocessingGroup" xmlns:wpi="http://schemas.microsoft.com/office/word/2010/wordprocessingInk" xmlns:wne="http://schemas.microsoft.com/office/word/2006/wordml" xmlns:wps="http://schemas.microsoft.com/office/word/2010/wordprocessingShape" mc:Ignorable="w14 w15 w16se w16cid w16 w16cex w16sdtdh wp14">
+<w:numbering xmlns:wpc="http://schemas.microsoft.com/office/word/2010/wordprocessingCanvas" xmlns:cx="http://schemas.microsoft.com/office/drawing/2014/chartex" xmlns:cx1="http://schemas.microsoft.com/office/drawing/2015/9/8/chartex" xmlns:cx2="http://schemas.microsoft.com/office/drawing/2015/10/21/chartex" xmlns:cx3="http://schemas.microsoft.com/office/drawing/2016/5/9/chartex" xmlns:cx4="http://schemas.microsoft.com/office/drawing/2016/5/10/chartex" xmlns:cx5="http://schemas.microsoft.com/office/drawing/2016/5/11/chartex" xmlns:cx6="http://schemas.microsoft.com/office/drawing/2016/5/12/chartex" xmlns:cx7="http://schemas.microsoft.com/office/drawing/2016/5/13/chartex" xmlns:cx8="http://schemas.microsoft.com/office/drawing/2016/5/14/chartex" xmlns:mc="http://schemas.openxmlformats.org/markup-compatibility/2006" xmlns:aink="http://schemas.microsoft.com/office/drawing/2016/ink" xmlns:am3d="http://schemas.microsoft.com/office/drawing/2017/model3d" xmlns:o="urn:schemas-microsoft-com:office:office" xmlns:oel="http://schemas.microsoft.com/office/2019/extlst" xmlns:r="http://schemas.openxmlformats.org/officeDocument/2006/relationships" xmlns:m="http://schemas.openxmlformats.org/officeDocument/2006/math" xmlns:v="urn:schemas-microsoft-com:vml" xmlns:wp14="http://schemas.microsoft.com/office/word/2010/wordprocessingDrawing" xmlns:wp="http://schemas.openxmlformats.org/drawingml/2006/wordprocessingDrawing" xmlns:w10="urn:schemas-microsoft-com:office:word" xmlns:w="http://schemas.openxmlformats.org/wordprocessingml/2006/main" xmlns:w14="http://schemas.microsoft.com/office/word/2010/wordml" xmlns:w15="http://schemas.microsoft.com/office/word/2012/wordml" xmlns:w16cex="http://schemas.microsoft.com/office/word/2018/wordml/cex" xmlns:w16cid="http://schemas.microsoft.com/office/word/2016/wordml/cid" xmlns:w16="http://schemas.microsoft.com/office/word/2018/wordml" xmlns:w16sdtdh="http://schemas.microsoft.com/office/word/2020/wordml/sdtdatahash" xmlns:w16se="http://schemas.microsoft.com/office/word/2015/wordml/symex" xmlns:wpg="http://schemas.microsoft.com/office/word/2010/wordprocessingGroup" xmlns:wpi="http://schemas.microsoft.com/office/word/2010/wordprocessingInk" xmlns:wne="http://schemas.microsoft.com/office/word/2006/wordml" xmlns:wps="http://schemas.microsoft.com/office/word/2010/wordprocessingShape" mc:Ignorable="w14 w15 w16se w16cid w16 w16cex w16sdtdh wp14">
   <w:abstractNum w:abstractNumId="0" w15:restartNumberingAfterBreak="0">
     <w:nsid w:val="520C5EF9"/>
     <w:multiLevelType w:val="hybridMultilevel"/>

</xml_diff>

<commit_message>
Completed ticket #10, Amortization table.
</commit_message>
<xml_diff>
--- a/Misc/Sprint_4-12-2023_Tickets.docx
+++ b/Misc/Sprint_4-12-2023_Tickets.docx
@@ -1,6 +1,6 @@
 
 <file path=word/document.xml><?xml version="1.0" encoding="utf-8"?>
-<w:document xmlns:wpc="http://schemas.microsoft.com/office/word/2010/wordprocessingCanvas" xmlns:cx="http://schemas.microsoft.com/office/drawing/2014/chartex" xmlns:cx1="http://schemas.microsoft.com/office/drawing/2015/9/8/chartex" xmlns:cx2="http://schemas.microsoft.com/office/drawing/2015/10/21/chartex" xmlns:cx3="http://schemas.microsoft.com/office/drawing/2016/5/9/chartex" xmlns:cx4="http://schemas.microsoft.com/office/drawing/2016/5/10/chartex" xmlns:cx5="http://schemas.microsoft.com/office/drawing/2016/5/11/chartex" xmlns:cx6="http://schemas.microsoft.com/office/drawing/2016/5/12/chartex" xmlns:cx7="http://schemas.microsoft.com/office/drawing/2016/5/13/chartex" xmlns:cx8="http://schemas.microsoft.com/office/drawing/2016/5/14/chartex" xmlns:mc="http://schemas.openxmlformats.org/markup-compatibility/2006" xmlns:aink="http://schemas.microsoft.com/office/drawing/2016/ink" xmlns:am3d="http://schemas.microsoft.com/office/drawing/2017/model3d" xmlns:o="urn:schemas-microsoft-com:office:office" xmlns:oel="http://schemas.microsoft.com/office/2019/extlst" xmlns:r="http://schemas.openxmlformats.org/officeDocument/2006/relationships" xmlns:m="http://schemas.openxmlformats.org/officeDocument/2006/math" xmlns:v="urn:schemas-microsoft-com:vml" xmlns:wp14="http://schemas.microsoft.com/office/word/2010/wordprocessingDrawing" xmlns:wp="http://schemas.openxmlformats.org/drawingml/2006/wordprocessingDrawing" xmlns:w10="urn:schemas-microsoft-com:office:word" xmlns:w="http://schemas.openxmlformats.org/wordprocessingml/2006/main" xmlns:w14="http://schemas.microsoft.com/office/word/2010/wordml" xmlns:w15="http://schemas.microsoft.com/office/word/2012/wordml" xmlns:w16cex="http://schemas.microsoft.com/office/word/2018/wordml/cex" xmlns:w16cid="http://schemas.microsoft.com/office/word/2016/wordml/cid" xmlns:w16="http://schemas.microsoft.com/office/word/2018/wordml" xmlns:w16sdtdh="http://schemas.microsoft.com/office/word/2020/wordml/sdtdatahash" xmlns:w16se="http://schemas.microsoft.com/office/word/2015/wordml/symex" xmlns:wpg="http://schemas.microsoft.com/office/word/2010/wordprocessingGroup" xmlns:wpi="http://schemas.microsoft.com/office/word/2010/wordprocessingInk" xmlns:wne="http://schemas.microsoft.com/office/word/2006/wordml" xmlns:wps="http://schemas.microsoft.com/office/word/2010/wordprocessingShape" mc:Ignorable="w14 w15 w16se w16cid w16 w16cex w16sdtdh wp14">
+<w:document xmlns:wpc="http://schemas.microsoft.com/office/word/2010/wordprocessingCanvas" xmlns:cx="http://schemas.microsoft.com/office/drawing/2014/chartex" xmlns:cx1="http://schemas.microsoft.com/office/drawing/2015/9/8/chartex" xmlns:cx2="http://schemas.microsoft.com/office/drawing/2015/10/21/chartex" xmlns:cx3="http://schemas.microsoft.com/office/drawing/2016/5/9/chartex" xmlns:cx4="http://schemas.microsoft.com/office/drawing/2016/5/10/chartex" xmlns:cx5="http://schemas.microsoft.com/office/drawing/2016/5/11/chartex" xmlns:cx6="http://schemas.microsoft.com/office/drawing/2016/5/12/chartex" xmlns:cx7="http://schemas.microsoft.com/office/drawing/2016/5/13/chartex" xmlns:cx8="http://schemas.microsoft.com/office/drawing/2016/5/14/chartex" xmlns:mc="http://schemas.openxmlformats.org/markup-compatibility/2006" xmlns:aink="http://schemas.microsoft.com/office/drawing/2016/ink" xmlns:am3d="http://schemas.microsoft.com/office/drawing/2017/model3d" xmlns:o="urn:schemas-microsoft-com:office:office" xmlns:oel="http://schemas.microsoft.com/office/2019/extlst" xmlns:r="http://schemas.openxmlformats.org/officeDocument/2006/relationships" xmlns:m="http://schemas.openxmlformats.org/officeDocument/2006/math" xmlns:v="urn:schemas-microsoft-com:vml" xmlns:wp14="http://schemas.microsoft.com/office/word/2010/wordprocessingDrawing" xmlns:wp="http://schemas.openxmlformats.org/drawingml/2006/wordprocessingDrawing" xmlns:w10="urn:schemas-microsoft-com:office:word" xmlns:w="http://schemas.openxmlformats.org/wordprocessingml/2006/main" xmlns:w14="http://schemas.microsoft.com/office/word/2010/wordml" xmlns:w15="http://schemas.microsoft.com/office/word/2012/wordml" xmlns:w16cex="http://schemas.microsoft.com/office/word/2018/wordml/cex" xmlns:w16cid="http://schemas.microsoft.com/office/word/2016/wordml/cid" xmlns:w16="http://schemas.microsoft.com/office/word/2018/wordml" xmlns:w16du="http://schemas.microsoft.com/office/word/2023/wordml/word16du" xmlns:w16sdtdh="http://schemas.microsoft.com/office/word/2020/wordml/sdtdatahash" xmlns:w16se="http://schemas.microsoft.com/office/word/2015/wordml/symex" xmlns:wpg="http://schemas.microsoft.com/office/word/2010/wordprocessingGroup" xmlns:wpi="http://schemas.microsoft.com/office/word/2010/wordprocessingInk" xmlns:wne="http://schemas.microsoft.com/office/word/2006/wordml" xmlns:wps="http://schemas.microsoft.com/office/word/2010/wordprocessingShape" mc:Ignorable="w14 w15 w16se w16cid w16 w16cex w16sdtdh wp14">
   <w:body>
     <w:p>
       <w:pPr>
@@ -129,6 +129,7 @@
           <w:bCs/>
           <w:sz w:val="28"/>
           <w:szCs w:val="28"/>
+          <w:highlight w:val="cyan"/>
         </w:rPr>
         <w:t xml:space="preserve">Tickets: </w:t>
       </w:r>
@@ -139,6 +140,7 @@
           <w:iCs/>
           <w:sz w:val="28"/>
           <w:szCs w:val="28"/>
+          <w:highlight w:val="cyan"/>
         </w:rPr>
         <w:t>The tickets are sorted from easiest to hardest in ascending order.</w:t>
       </w:r>
@@ -241,14 +243,14 @@
         <w:rPr>
           <w:rFonts w:ascii="Times New Roman" w:hAnsi="Times New Roman" w:cs="Times New Roman"/>
           <w:color w:val="00B050"/>
-          <w:highlight w:val="yellow"/>
+          <w:highlight w:val="cyan"/>
         </w:rPr>
       </w:pPr>
       <w:r>
         <w:rPr>
           <w:rFonts w:ascii="Times New Roman" w:hAnsi="Times New Roman" w:cs="Times New Roman"/>
           <w:color w:val="00B050"/>
-          <w:highlight w:val="yellow"/>
+          <w:highlight w:val="cyan"/>
         </w:rPr>
         <w:t>Fix the dashboard form for creating loan listings (it looks awful).</w:t>
       </w:r>
@@ -302,7 +304,6 @@
           <w:ilvl w:val="0"/>
           <w:numId w:val="1"/>
         </w:numPr>
-        <w:spacing w:line="480" w:lineRule="auto"/>
         <w:rPr>
           <w:rFonts w:ascii="Times New Roman" w:hAnsi="Times New Roman" w:cs="Times New Roman"/>
           <w:color w:val="BF8F00" w:themeColor="accent4" w:themeShade="BF"/>
@@ -313,15 +314,24 @@
           <w:rFonts w:ascii="Times New Roman" w:hAnsi="Times New Roman" w:cs="Times New Roman"/>
           <w:color w:val="BF8F00" w:themeColor="accent4" w:themeShade="BF"/>
         </w:rPr>
-        <w:t>Display the email in full if clicked on the email preview (like outlook)</w:t>
+        <w:t>A</w:t>
       </w:r>
       <w:r>
         <w:rPr>
           <w:rFonts w:ascii="Times New Roman" w:hAnsi="Times New Roman" w:cs="Times New Roman"/>
           <w:color w:val="BF8F00" w:themeColor="accent4" w:themeShade="BF"/>
         </w:rPr>
-        <w:t>.</w:t>
-      </w:r>
+        <w:t>dd a link to the dashboard table that displays the amortization for that loan listing.</w:t>
+      </w:r>
+    </w:p>
+    <w:p>
+      <w:pPr>
+        <w:pStyle w:val="ListParagraph"/>
+        <w:rPr>
+          <w:rFonts w:ascii="Times New Roman" w:hAnsi="Times New Roman" w:cs="Times New Roman"/>
+          <w:color w:val="BF8F00" w:themeColor="accent4" w:themeShade="BF"/>
+        </w:rPr>
+      </w:pPr>
     </w:p>
     <w:p>
       <w:pPr>
@@ -333,17 +343,22 @@
         <w:spacing w:line="480" w:lineRule="auto"/>
         <w:rPr>
           <w:rFonts w:ascii="Times New Roman" w:hAnsi="Times New Roman" w:cs="Times New Roman"/>
-          <w:color w:val="FF0000"/>
-          <w:highlight w:val="yellow"/>
-        </w:rPr>
-      </w:pPr>
-      <w:r>
-        <w:rPr>
-          <w:rFonts w:ascii="Times New Roman" w:hAnsi="Times New Roman" w:cs="Times New Roman"/>
-          <w:color w:val="FF0000"/>
-          <w:highlight w:val="yellow"/>
-        </w:rPr>
-        <w:t>Implement the dashboard table for displaying loan listings, much like inbox.</w:t>
+          <w:color w:val="BF8F00" w:themeColor="accent4" w:themeShade="BF"/>
+        </w:rPr>
+      </w:pPr>
+      <w:r>
+        <w:rPr>
+          <w:rFonts w:ascii="Times New Roman" w:hAnsi="Times New Roman" w:cs="Times New Roman"/>
+          <w:color w:val="BF8F00" w:themeColor="accent4" w:themeShade="BF"/>
+        </w:rPr>
+        <w:t>Display the email in full if clicked on the email preview (like outlook)</w:t>
+      </w:r>
+      <w:r>
+        <w:rPr>
+          <w:rFonts w:ascii="Times New Roman" w:hAnsi="Times New Roman" w:cs="Times New Roman"/>
+          <w:color w:val="BF8F00" w:themeColor="accent4" w:themeShade="BF"/>
+        </w:rPr>
+        <w:t>.</w:t>
       </w:r>
     </w:p>
     <w:p>
@@ -366,15 +381,54 @@
           <w:color w:val="FF0000"/>
           <w:highlight w:val="yellow"/>
         </w:rPr>
+        <w:t>Implement the dashboard table for displaying loan listings, much like inbox.</w:t>
+      </w:r>
+    </w:p>
+    <w:p>
+      <w:pPr>
+        <w:pStyle w:val="ListParagraph"/>
+        <w:numPr>
+          <w:ilvl w:val="0"/>
+          <w:numId w:val="1"/>
+        </w:numPr>
+        <w:spacing w:line="480" w:lineRule="auto"/>
+        <w:rPr>
+          <w:rFonts w:ascii="Times New Roman" w:hAnsi="Times New Roman" w:cs="Times New Roman"/>
+          <w:color w:val="FF0000"/>
+          <w:highlight w:val="cyan"/>
+        </w:rPr>
+      </w:pPr>
+      <w:r>
+        <w:rPr>
+          <w:rFonts w:ascii="Times New Roman" w:hAnsi="Times New Roman" w:cs="Times New Roman"/>
+          <w:color w:val="FF0000"/>
+          <w:highlight w:val="cyan"/>
+        </w:rPr>
         <w:t xml:space="preserve">Implement the amortization </w:t>
       </w:r>
       <w:r>
         <w:rPr>
           <w:rFonts w:ascii="Times New Roman" w:hAnsi="Times New Roman" w:cs="Times New Roman"/>
           <w:color w:val="FF0000"/>
-          <w:highlight w:val="yellow"/>
-        </w:rPr>
-        <w:t>for the loan and add a link to the dashboard table that displays the amortization for that loan listing.</w:t>
+          <w:highlight w:val="cyan"/>
+        </w:rPr>
+        <w:t>for the loan</w:t>
+      </w:r>
+      <w:r>
+        <w:rPr>
+          <w:rFonts w:ascii="Times New Roman" w:hAnsi="Times New Roman" w:cs="Times New Roman"/>
+          <w:color w:val="FF0000"/>
+          <w:highlight w:val="cyan"/>
+        </w:rPr>
+        <w:t>.</w:t>
+      </w:r>
+      <w:r>
+        <w:rPr>
+          <w:rFonts w:ascii="Times New Roman" w:hAnsi="Times New Roman" w:cs="Times New Roman"/>
+          <w:color w:val="FF0000"/>
+          <w:highlight w:val="cyan"/>
+        </w:rPr>
+        <w:t xml:space="preserve"> </w:t>
       </w:r>
     </w:p>
     <w:p>
@@ -427,7 +481,7 @@
 </file>
 
 <file path=word/numbering.xml><?xml version="1.0" encoding="utf-8"?>
-<w:numbering xmlns:wpc="http://schemas.microsoft.com/office/word/2010/wordprocessingCanvas" xmlns:cx="http://schemas.microsoft.com/office/drawing/2014/chartex" xmlns:cx1="http://schemas.microsoft.com/office/drawing/2015/9/8/chartex" xmlns:cx2="http://schemas.microsoft.com/office/drawing/2015/10/21/chartex" xmlns:cx3="http://schemas.microsoft.com/office/drawing/2016/5/9/chartex" xmlns:cx4="http://schemas.microsoft.com/office/drawing/2016/5/10/chartex" xmlns:cx5="http://schemas.microsoft.com/office/drawing/2016/5/11/chartex" xmlns:cx6="http://schemas.microsoft.com/office/drawing/2016/5/12/chartex" xmlns:cx7="http://schemas.microsoft.com/office/drawing/2016/5/13/chartex" xmlns:cx8="http://schemas.microsoft.com/office/drawing/2016/5/14/chartex" xmlns:mc="http://schemas.openxmlformats.org/markup-compatibility/2006" xmlns:aink="http://schemas.microsoft.com/office/drawing/2016/ink" xmlns:am3d="http://schemas.microsoft.com/office/drawing/2017/model3d" xmlns:o="urn:schemas-microsoft-com:office:office" xmlns:oel="http://schemas.microsoft.com/office/2019/extlst" xmlns:r="http://schemas.openxmlformats.org/officeDocument/2006/relationships" xmlns:m="http://schemas.openxmlformats.org/officeDocument/2006/math" xmlns:v="urn:schemas-microsoft-com:vml" xmlns:wp14="http://schemas.microsoft.com/office/word/2010/wordprocessingDrawing" xmlns:wp="http://schemas.openxmlformats.org/drawingml/2006/wordprocessingDrawing" xmlns:w10="urn:schemas-microsoft-com:office:word" xmlns:w="http://schemas.openxmlformats.org/wordprocessingml/2006/main" xmlns:w14="http://schemas.microsoft.com/office/word/2010/wordml" xmlns:w15="http://schemas.microsoft.com/office/word/2012/wordml" xmlns:w16cex="http://schemas.microsoft.com/office/word/2018/wordml/cex" xmlns:w16cid="http://schemas.microsoft.com/office/word/2016/wordml/cid" xmlns:w16="http://schemas.microsoft.com/office/word/2018/wordml" xmlns:w16sdtdh="http://schemas.microsoft.com/office/word/2020/wordml/sdtdatahash" xmlns:w16se="http://schemas.microsoft.com/office/word/2015/wordml/symex" xmlns:wpg="http://schemas.microsoft.com/office/word/2010/wordprocessingGroup" xmlns:wpi="http://schemas.microsoft.com/office/word/2010/wordprocessingInk" xmlns:wne="http://schemas.microsoft.com/office/word/2006/wordml" xmlns:wps="http://schemas.microsoft.com/office/word/2010/wordprocessingShape" mc:Ignorable="w14 w15 w16se w16cid w16 w16cex w16sdtdh wp14">
+<w:numbering xmlns:wpc="http://schemas.microsoft.com/office/word/2010/wordprocessingCanvas" xmlns:cx="http://schemas.microsoft.com/office/drawing/2014/chartex" xmlns:cx1="http://schemas.microsoft.com/office/drawing/2015/9/8/chartex" xmlns:cx2="http://schemas.microsoft.com/office/drawing/2015/10/21/chartex" xmlns:cx3="http://schemas.microsoft.com/office/drawing/2016/5/9/chartex" xmlns:cx4="http://schemas.microsoft.com/office/drawing/2016/5/10/chartex" xmlns:cx5="http://schemas.microsoft.com/office/drawing/2016/5/11/chartex" xmlns:cx6="http://schemas.microsoft.com/office/drawing/2016/5/12/chartex" xmlns:cx7="http://schemas.microsoft.com/office/drawing/2016/5/13/chartex" xmlns:cx8="http://schemas.microsoft.com/office/drawing/2016/5/14/chartex" xmlns:mc="http://schemas.openxmlformats.org/markup-compatibility/2006" xmlns:aink="http://schemas.microsoft.com/office/drawing/2016/ink" xmlns:am3d="http://schemas.microsoft.com/office/drawing/2017/model3d" xmlns:o="urn:schemas-microsoft-com:office:office" xmlns:oel="http://schemas.microsoft.com/office/2019/extlst" xmlns:r="http://schemas.openxmlformats.org/officeDocument/2006/relationships" xmlns:m="http://schemas.openxmlformats.org/officeDocument/2006/math" xmlns:v="urn:schemas-microsoft-com:vml" xmlns:wp14="http://schemas.microsoft.com/office/word/2010/wordprocessingDrawing" xmlns:wp="http://schemas.openxmlformats.org/drawingml/2006/wordprocessingDrawing" xmlns:w10="urn:schemas-microsoft-com:office:word" xmlns:w="http://schemas.openxmlformats.org/wordprocessingml/2006/main" xmlns:w14="http://schemas.microsoft.com/office/word/2010/wordml" xmlns:w15="http://schemas.microsoft.com/office/word/2012/wordml" xmlns:w16cex="http://schemas.microsoft.com/office/word/2018/wordml/cex" xmlns:w16cid="http://schemas.microsoft.com/office/word/2016/wordml/cid" xmlns:w16="http://schemas.microsoft.com/office/word/2018/wordml" xmlns:w16du="http://schemas.microsoft.com/office/word/2023/wordml/word16du" xmlns:w16sdtdh="http://schemas.microsoft.com/office/word/2020/wordml/sdtdatahash" xmlns:w16se="http://schemas.microsoft.com/office/word/2015/wordml/symex" xmlns:wpg="http://schemas.microsoft.com/office/word/2010/wordprocessingGroup" xmlns:wpi="http://schemas.microsoft.com/office/word/2010/wordprocessingInk" xmlns:wne="http://schemas.microsoft.com/office/word/2006/wordml" xmlns:wps="http://schemas.microsoft.com/office/word/2010/wordprocessingShape" mc:Ignorable="w14 w15 w16se w16cid w16 w16cex w16sdtdh wp14">
   <w:abstractNum w:abstractNumId="0" w15:restartNumberingAfterBreak="0">
     <w:nsid w:val="520C5EF9"/>
     <w:multiLevelType w:val="hybridMultilevel"/>

</xml_diff>